<commit_message>
edits to paper in word
</commit_message>
<xml_diff>
--- a/OCT Stelara paper.docx
+++ b/OCT Stelara paper.docx
@@ -2176,6 +2176,7 @@
         </w:rPr>
         <w:t xml:space="preserve"> outcomes than NOSKIN in Likert scores of </w:t>
       </w:r>
+      <w:proofErr w:type="gramStart"/>
       <w:r>
         <w:rPr>
           <w:rFonts w:asciiTheme="majorHAnsi" w:hAnsiTheme="majorHAnsi" w:cstheme="majorHAnsi"/>
@@ -2184,6 +2185,7 @@
         </w:rPr>
         <w:t>endoscopy</w:t>
       </w:r>
+      <w:proofErr w:type="gramEnd"/>
       <w:r>
         <w:rPr>
           <w:rFonts w:asciiTheme="majorHAnsi" w:hAnsiTheme="majorHAnsi" w:cstheme="majorHAnsi"/>
@@ -3531,14 +3533,42 @@
         </w:rPr>
         <w:t>T helper 17 (</w:t>
       </w:r>
-      <w:r>
-        <w:rPr>
-          <w:rFonts w:asciiTheme="majorHAnsi" w:hAnsiTheme="majorHAnsi" w:cstheme="majorHAnsi"/>
-          <w:sz w:val="22"/>
-          <w:szCs w:val="22"/>
-        </w:rPr>
-        <w:t>TH17</w:t>
-      </w:r>
+      <w:del w:id="47" w:author="Higgins, Peter" w:date="2021-03-13T14:06:00Z">
+        <w:r>
+          <w:rPr>
+            <w:rFonts w:asciiTheme="majorHAnsi" w:hAnsiTheme="majorHAnsi" w:cstheme="majorHAnsi"/>
+            <w:sz w:val="22"/>
+            <w:szCs w:val="22"/>
+          </w:rPr>
+          <w:delText>TH17</w:delText>
+        </w:r>
+      </w:del>
+      <w:ins w:id="48" w:author="Higgins, Peter" w:date="2021-03-13T14:06:00Z">
+        <w:r>
+          <w:rPr>
+            <w:rFonts w:asciiTheme="majorHAnsi" w:hAnsiTheme="majorHAnsi" w:cstheme="majorHAnsi"/>
+            <w:sz w:val="22"/>
+            <w:szCs w:val="22"/>
+          </w:rPr>
+          <w:t>T</w:t>
+        </w:r>
+        <w:r>
+          <w:rPr>
+            <w:rFonts w:asciiTheme="majorHAnsi" w:hAnsiTheme="majorHAnsi" w:cstheme="majorHAnsi"/>
+            <w:sz w:val="22"/>
+            <w:szCs w:val="22"/>
+          </w:rPr>
+          <w:t>h</w:t>
+        </w:r>
+        <w:r>
+          <w:rPr>
+            <w:rFonts w:asciiTheme="majorHAnsi" w:hAnsiTheme="majorHAnsi" w:cstheme="majorHAnsi"/>
+            <w:sz w:val="22"/>
+            <w:szCs w:val="22"/>
+          </w:rPr>
+          <w:t>17</w:t>
+        </w:r>
+      </w:ins>
       <w:r>
         <w:rPr>
           <w:rFonts w:asciiTheme="majorHAnsi" w:hAnsiTheme="majorHAnsi" w:cstheme="majorHAnsi"/>
@@ -3604,6 +3634,64 @@
         </w:rPr>
         <w:t xml:space="preserve">. </w:t>
       </w:r>
+      <w:del w:id="49" w:author="Higgins, Peter" w:date="2021-03-13T14:06:00Z">
+        <w:r>
+          <w:rPr>
+            <w:rFonts w:asciiTheme="majorHAnsi" w:hAnsiTheme="majorHAnsi" w:cstheme="majorHAnsi"/>
+            <w:sz w:val="22"/>
+            <w:szCs w:val="22"/>
+            <w:shd w:val="clear" w:color="auto" w:fill="FFFFFF"/>
+          </w:rPr>
+          <w:delText>T</w:delText>
+        </w:r>
+        <w:r>
+          <w:rPr>
+            <w:rFonts w:asciiTheme="majorHAnsi" w:hAnsiTheme="majorHAnsi" w:cstheme="majorHAnsi"/>
+            <w:sz w:val="22"/>
+            <w:szCs w:val="22"/>
+            <w:shd w:val="clear" w:color="auto" w:fill="FFFFFF"/>
+          </w:rPr>
+          <w:delText>H</w:delText>
+        </w:r>
+        <w:r>
+          <w:rPr>
+            <w:rFonts w:asciiTheme="majorHAnsi" w:hAnsiTheme="majorHAnsi" w:cstheme="majorHAnsi"/>
+            <w:sz w:val="22"/>
+            <w:szCs w:val="22"/>
+            <w:shd w:val="clear" w:color="auto" w:fill="FFFFFF"/>
+          </w:rPr>
+          <w:delText xml:space="preserve">17 </w:delText>
+        </w:r>
+      </w:del>
+      <w:ins w:id="50" w:author="Higgins, Peter" w:date="2021-03-13T14:06:00Z">
+        <w:r>
+          <w:rPr>
+            <w:rFonts w:asciiTheme="majorHAnsi" w:hAnsiTheme="majorHAnsi" w:cstheme="majorHAnsi"/>
+            <w:sz w:val="22"/>
+            <w:szCs w:val="22"/>
+            <w:shd w:val="clear" w:color="auto" w:fill="FFFFFF"/>
+          </w:rPr>
+          <w:t>T</w:t>
+        </w:r>
+        <w:r>
+          <w:rPr>
+            <w:rFonts w:asciiTheme="majorHAnsi" w:hAnsiTheme="majorHAnsi" w:cstheme="majorHAnsi"/>
+            <w:sz w:val="22"/>
+            <w:szCs w:val="22"/>
+            <w:shd w:val="clear" w:color="auto" w:fill="FFFFFF"/>
+          </w:rPr>
+          <w:t>h</w:t>
+        </w:r>
+        <w:r>
+          <w:rPr>
+            <w:rFonts w:asciiTheme="majorHAnsi" w:hAnsiTheme="majorHAnsi" w:cstheme="majorHAnsi"/>
+            <w:sz w:val="22"/>
+            <w:szCs w:val="22"/>
+            <w:shd w:val="clear" w:color="auto" w:fill="FFFFFF"/>
+          </w:rPr>
+          <w:t xml:space="preserve">17 </w:t>
+        </w:r>
+      </w:ins>
       <w:r>
         <w:rPr>
           <w:rFonts w:asciiTheme="majorHAnsi" w:hAnsiTheme="majorHAnsi" w:cstheme="majorHAnsi"/>
@@ -3611,25 +3699,7 @@
           <w:szCs w:val="22"/>
           <w:shd w:val="clear" w:color="auto" w:fill="FFFFFF"/>
         </w:rPr>
-        <w:t>T</w:t>
-      </w:r>
-      <w:r>
-        <w:rPr>
-          <w:rFonts w:asciiTheme="majorHAnsi" w:hAnsiTheme="majorHAnsi" w:cstheme="majorHAnsi"/>
-          <w:sz w:val="22"/>
-          <w:szCs w:val="22"/>
-          <w:shd w:val="clear" w:color="auto" w:fill="FFFFFF"/>
-        </w:rPr>
-        <w:t>H</w:t>
-      </w:r>
-      <w:r>
-        <w:rPr>
-          <w:rFonts w:asciiTheme="majorHAnsi" w:hAnsiTheme="majorHAnsi" w:cstheme="majorHAnsi"/>
-          <w:sz w:val="22"/>
-          <w:szCs w:val="22"/>
-          <w:shd w:val="clear" w:color="auto" w:fill="FFFFFF"/>
-        </w:rPr>
-        <w:t xml:space="preserve">17 cells are found in large numbers in psoriatic plaques underscoring their significance in its pathogenesis </w:t>
+        <w:t xml:space="preserve">cells are found in large numbers in psoriatic plaques underscoring their significance in its pathogenesis </w:t>
       </w:r>
       <w:r>
         <w:rPr>
@@ -6972,6 +7042,28 @@
         </w:rPr>
         <w:t>?</w:t>
       </w:r>
+      <w:ins w:id="51" w:author="Higgins, Peter" w:date="2021-03-13T14:06:00Z">
+        <w:r>
+          <w:rPr>
+            <w:rFonts w:asciiTheme="majorHAnsi" w:hAnsiTheme="majorHAnsi" w:cstheme="majorHAnsi"/>
+            <w:color w:val="FF0000"/>
+            <w:sz w:val="22"/>
+            <w:szCs w:val="22"/>
+          </w:rPr>
+          <w:t xml:space="preserve"> When differences occurred, </w:t>
+        </w:r>
+      </w:ins>
+      <w:ins w:id="52" w:author="Higgins, Peter" w:date="2021-03-13T14:07:00Z">
+        <w:r>
+          <w:rPr>
+            <w:rFonts w:asciiTheme="majorHAnsi" w:hAnsiTheme="majorHAnsi" w:cstheme="majorHAnsi"/>
+            <w:color w:val="FF0000"/>
+            <w:sz w:val="22"/>
+            <w:szCs w:val="22"/>
+          </w:rPr>
+          <w:t>these were resolved by consensus meeting which included reference to the original reports and images.</w:t>
+        </w:r>
+      </w:ins>
     </w:p>
     <w:p>
       <w:pPr>
@@ -7146,7 +7238,73 @@
           <w:sz w:val="22"/>
           <w:szCs w:val="22"/>
         </w:rPr>
-        <w:t xml:space="preserve">Smaller sub-analyses were performed on the written reports. </w:t>
+        <w:t>Smaller sub-analyses were performed on the written reports</w:t>
+      </w:r>
+      <w:ins w:id="53" w:author="Higgins, Peter" w:date="2021-03-13T14:07:00Z">
+        <w:r>
+          <w:rPr>
+            <w:rFonts w:asciiTheme="majorHAnsi" w:hAnsiTheme="majorHAnsi" w:cstheme="majorHAnsi"/>
+            <w:sz w:val="22"/>
+            <w:szCs w:val="22"/>
+          </w:rPr>
+          <w:t xml:space="preserve"> for the </w:t>
+        </w:r>
+        <w:proofErr w:type="gramStart"/>
+        <w:r>
+          <w:rPr>
+            <w:rFonts w:asciiTheme="majorHAnsi" w:hAnsiTheme="majorHAnsi" w:cstheme="majorHAnsi"/>
+            <w:sz w:val="22"/>
+            <w:szCs w:val="22"/>
+          </w:rPr>
+          <w:t>variables</w:t>
+        </w:r>
+        <w:proofErr w:type="gramEnd"/>
+        <w:r>
+          <w:rPr>
+            <w:rFonts w:asciiTheme="majorHAnsi" w:hAnsiTheme="majorHAnsi" w:cstheme="majorHAnsi"/>
+            <w:sz w:val="22"/>
+            <w:szCs w:val="22"/>
+          </w:rPr>
+          <w:t xml:space="preserve"> ulceration, </w:t>
+        </w:r>
+      </w:ins>
+      <w:ins w:id="54" w:author="Higgins, Peter" w:date="2021-03-13T14:08:00Z">
+        <w:r>
+          <w:rPr>
+            <w:rFonts w:asciiTheme="majorHAnsi" w:hAnsiTheme="majorHAnsi" w:cstheme="majorHAnsi"/>
+            <w:sz w:val="22"/>
+            <w:szCs w:val="22"/>
+          </w:rPr>
+          <w:t>and penetrating complicat</w:t>
+        </w:r>
+      </w:ins>
+      <w:ins w:id="55" w:author="Higgins, Peter" w:date="2021-03-13T14:09:00Z">
+        <w:r>
+          <w:rPr>
+            <w:rFonts w:asciiTheme="majorHAnsi" w:hAnsiTheme="majorHAnsi" w:cstheme="majorHAnsi"/>
+            <w:sz w:val="22"/>
+            <w:szCs w:val="22"/>
+          </w:rPr>
+          <w:t>i</w:t>
+        </w:r>
+      </w:ins>
+      <w:ins w:id="56" w:author="Higgins, Peter" w:date="2021-03-13T14:08:00Z">
+        <w:r>
+          <w:rPr>
+            <w:rFonts w:asciiTheme="majorHAnsi" w:hAnsiTheme="majorHAnsi" w:cstheme="majorHAnsi"/>
+            <w:sz w:val="22"/>
+            <w:szCs w:val="22"/>
+          </w:rPr>
+          <w:t>ons</w:t>
+        </w:r>
+      </w:ins>
+      <w:r>
+        <w:rPr>
+          <w:rFonts w:asciiTheme="majorHAnsi" w:hAnsiTheme="majorHAnsi" w:cstheme="majorHAnsi"/>
+          <w:sz w:val="22"/>
+          <w:szCs w:val="22"/>
+        </w:rPr>
+        <w:t xml:space="preserve">. </w:t>
       </w:r>
       <w:r>
         <w:rPr>
@@ -7645,7 +7803,25 @@
           <w:sz w:val="22"/>
           <w:szCs w:val="22"/>
         </w:rPr>
-        <w:t xml:space="preserve"> SKIN and NOSKIN. Unpaired T-tests assuming unequal variances were used to compare SKIN to NOSKIN for the continuous variables</w:t>
+        <w:t xml:space="preserve"> SKIN and NOSKIN. Unpaired T-tests assuming unequal variances were used to compare SKIN to NOSKIN for the </w:t>
+      </w:r>
+      <w:ins w:id="57" w:author="Higgins, Peter" w:date="2021-03-13T14:09:00Z">
+        <w:r>
+          <w:rPr>
+            <w:rFonts w:asciiTheme="majorHAnsi" w:hAnsiTheme="majorHAnsi" w:cstheme="majorHAnsi"/>
+            <w:sz w:val="22"/>
+            <w:szCs w:val="22"/>
+          </w:rPr>
+          <w:t xml:space="preserve">end-of-study </w:t>
+        </w:r>
+      </w:ins>
+      <w:r>
+        <w:rPr>
+          <w:rFonts w:asciiTheme="majorHAnsi" w:hAnsiTheme="majorHAnsi" w:cstheme="majorHAnsi"/>
+          <w:sz w:val="22"/>
+          <w:szCs w:val="22"/>
+        </w:rPr>
+        <w:t>continuous variables</w:t>
       </w:r>
       <w:r>
         <w:rPr>
@@ -7697,7 +7873,43 @@
           <w:sz w:val="22"/>
           <w:szCs w:val="22"/>
         </w:rPr>
-        <w:t xml:space="preserve">inter-relator reliability (IRR) scores were used to assess </w:t>
+        <w:t>inter-</w:t>
+      </w:r>
+      <w:del w:id="58" w:author="Higgins, Peter" w:date="2021-03-13T14:09:00Z">
+        <w:r>
+          <w:rPr>
+            <w:rFonts w:asciiTheme="majorHAnsi" w:hAnsiTheme="majorHAnsi" w:cstheme="majorHAnsi"/>
+            <w:sz w:val="22"/>
+            <w:szCs w:val="22"/>
+          </w:rPr>
+          <w:delText xml:space="preserve">relator </w:delText>
+        </w:r>
+      </w:del>
+      <w:ins w:id="59" w:author="Higgins, Peter" w:date="2021-03-13T14:09:00Z">
+        <w:r>
+          <w:rPr>
+            <w:rFonts w:asciiTheme="majorHAnsi" w:hAnsiTheme="majorHAnsi" w:cstheme="majorHAnsi"/>
+            <w:sz w:val="22"/>
+            <w:szCs w:val="22"/>
+          </w:rPr>
+          <w:t>rater</w:t>
+        </w:r>
+        <w:r>
+          <w:rPr>
+            <w:rFonts w:asciiTheme="majorHAnsi" w:hAnsiTheme="majorHAnsi" w:cstheme="majorHAnsi"/>
+            <w:sz w:val="22"/>
+            <w:szCs w:val="22"/>
+          </w:rPr>
+          <w:t xml:space="preserve"> </w:t>
+        </w:r>
+      </w:ins>
+      <w:r>
+        <w:rPr>
+          <w:rFonts w:asciiTheme="majorHAnsi" w:hAnsiTheme="majorHAnsi" w:cstheme="majorHAnsi"/>
+          <w:sz w:val="22"/>
+          <w:szCs w:val="22"/>
+        </w:rPr>
+        <w:t xml:space="preserve">reliability (IRR) scores were used to assess </w:t>
       </w:r>
       <w:r>
         <w:rPr>
@@ -8051,14 +8263,84 @@
           <w:szCs w:val="22"/>
         </w:rPr>
       </w:pPr>
-      <w:r>
-        <w:rPr>
-          <w:rFonts w:asciiTheme="majorHAnsi" w:hAnsiTheme="majorHAnsi" w:cstheme="majorHAnsi"/>
-          <w:sz w:val="22"/>
-          <w:szCs w:val="22"/>
-        </w:rPr>
-        <w:t>There were no ethical issues in this research as it was a retrospective study.</w:t>
-      </w:r>
+      <w:del w:id="60" w:author="Higgins, Peter" w:date="2021-03-13T14:10:00Z">
+        <w:r>
+          <w:rPr>
+            <w:rFonts w:asciiTheme="majorHAnsi" w:hAnsiTheme="majorHAnsi" w:cstheme="majorHAnsi"/>
+            <w:sz w:val="22"/>
+            <w:szCs w:val="22"/>
+          </w:rPr>
+          <w:delText>There were no ethical issues in this research as it was a</w:delText>
+        </w:r>
+      </w:del>
+      <w:ins w:id="61" w:author="Higgins, Peter" w:date="2021-03-13T14:10:00Z">
+        <w:r>
+          <w:rPr>
+            <w:rFonts w:asciiTheme="majorHAnsi" w:hAnsiTheme="majorHAnsi" w:cstheme="majorHAnsi"/>
+            <w:sz w:val="22"/>
+            <w:szCs w:val="22"/>
+          </w:rPr>
+          <w:t xml:space="preserve">The University of Michigan IRB-MED granted a waiver on </w:t>
+        </w:r>
+      </w:ins>
+      <w:ins w:id="62" w:author="Higgins, Peter" w:date="2021-03-13T14:19:00Z">
+        <w:r>
+          <w:rPr>
+            <w:rFonts w:asciiTheme="majorHAnsi" w:hAnsiTheme="majorHAnsi" w:cstheme="majorHAnsi"/>
+            <w:sz w:val="22"/>
+            <w:szCs w:val="22"/>
+          </w:rPr>
+          <w:t>September 9, 2019</w:t>
+        </w:r>
+      </w:ins>
+      <w:ins w:id="63" w:author="Higgins, Peter" w:date="2021-03-13T14:10:00Z">
+        <w:r>
+          <w:rPr>
+            <w:rFonts w:asciiTheme="majorHAnsi" w:hAnsiTheme="majorHAnsi" w:cstheme="majorHAnsi"/>
+            <w:sz w:val="22"/>
+            <w:szCs w:val="22"/>
+          </w:rPr>
+          <w:t xml:space="preserve"> for this</w:t>
+        </w:r>
+      </w:ins>
+      <w:r>
+        <w:rPr>
+          <w:rFonts w:asciiTheme="majorHAnsi" w:hAnsiTheme="majorHAnsi" w:cstheme="majorHAnsi"/>
+          <w:sz w:val="22"/>
+          <w:szCs w:val="22"/>
+        </w:rPr>
+        <w:t xml:space="preserve"> retrospective study</w:t>
+      </w:r>
+      <w:ins w:id="64" w:author="Higgins, Peter" w:date="2021-03-13T14:19:00Z">
+        <w:r>
+          <w:rPr>
+            <w:rFonts w:asciiTheme="majorHAnsi" w:hAnsiTheme="majorHAnsi" w:cstheme="majorHAnsi"/>
+            <w:sz w:val="22"/>
+            <w:szCs w:val="22"/>
+          </w:rPr>
+          <w:t xml:space="preserve"> HUM 00166791</w:t>
+        </w:r>
+      </w:ins>
+      <w:ins w:id="65" w:author="Higgins, Peter" w:date="2021-03-13T14:10:00Z">
+        <w:r>
+          <w:rPr>
+            <w:rFonts w:asciiTheme="majorHAnsi" w:hAnsiTheme="majorHAnsi" w:cstheme="majorHAnsi"/>
+            <w:sz w:val="22"/>
+            <w:szCs w:val="22"/>
+          </w:rPr>
+          <w:t>, as record review is regarded as minimal risk to patients.</w:t>
+        </w:r>
+      </w:ins>
+      <w:del w:id="66" w:author="Higgins, Peter" w:date="2021-03-13T14:10:00Z">
+        <w:r>
+          <w:rPr>
+            <w:rFonts w:asciiTheme="majorHAnsi" w:hAnsiTheme="majorHAnsi" w:cstheme="majorHAnsi"/>
+            <w:sz w:val="22"/>
+            <w:szCs w:val="22"/>
+          </w:rPr>
+          <w:delText>.</w:delText>
+        </w:r>
+      </w:del>
     </w:p>
     <w:p>
       <w:pPr>
@@ -8087,6 +8369,7 @@
           <w:szCs w:val="22"/>
           <w:u w:val="single"/>
         </w:rPr>
+        <w:lastRenderedPageBreak/>
         <w:t>Results</w:t>
       </w:r>
     </w:p>
@@ -8176,16 +8459,7 @@
           <w:sz w:val="22"/>
           <w:szCs w:val="22"/>
         </w:rPr>
-        <w:t xml:space="preserve">performed on the </w:t>
-      </w:r>
-      <w:r>
-        <w:rPr>
-          <w:rFonts w:asciiTheme="majorHAnsi" w:hAnsiTheme="majorHAnsi" w:cstheme="majorHAnsi"/>
-          <w:sz w:val="22"/>
-          <w:szCs w:val="22"/>
-        </w:rPr>
-        <w:lastRenderedPageBreak/>
-        <w:t xml:space="preserve">595 patients: </w:t>
+        <w:t xml:space="preserve">performed on the 595 patients: </w:t>
       </w:r>
       <w:r>
         <w:rPr>
@@ -10407,6 +10681,7 @@
           <w:sz w:val="22"/>
           <w:szCs w:val="22"/>
         </w:rPr>
+        <w:lastRenderedPageBreak/>
         <w:t>Endoscopy</w:t>
       </w:r>
     </w:p>
@@ -10604,16 +10879,7 @@
           <w:sz w:val="22"/>
           <w:szCs w:val="22"/>
         </w:rPr>
-        <w:t xml:space="preserve"> had </w:t>
-      </w:r>
-      <w:r>
-        <w:rPr>
-          <w:rFonts w:asciiTheme="majorHAnsi" w:hAnsiTheme="majorHAnsi" w:cstheme="majorHAnsi"/>
-          <w:sz w:val="22"/>
-          <w:szCs w:val="22"/>
-        </w:rPr>
-        <w:lastRenderedPageBreak/>
-        <w:t>a mean Likert score of 3.95</w:t>
+        <w:t xml:space="preserve"> had a mean Likert score of 3.95</w:t>
       </w:r>
       <w:r>
         <w:rPr>
@@ -12668,16 +12934,7 @@
           <w:sz w:val="22"/>
           <w:szCs w:val="22"/>
         </w:rPr>
-        <w:t xml:space="preserve"> of treatment. To reduce confounders, only patients who had intact colons and small bowels were used for this analysis. Patients who had previous </w:t>
-      </w:r>
-      <w:r>
-        <w:rPr>
-          <w:rFonts w:asciiTheme="majorHAnsi" w:hAnsiTheme="majorHAnsi" w:cstheme="majorHAnsi"/>
-          <w:sz w:val="22"/>
-          <w:szCs w:val="22"/>
-        </w:rPr>
-        <w:lastRenderedPageBreak/>
-        <w:t xml:space="preserve">colorectal </w:t>
+        <w:t xml:space="preserve"> of treatment. To reduce confounders, only patients who had intact colons and small bowels were used for this analysis. Patients who had previous colorectal </w:t>
       </w:r>
       <w:r>
         <w:rPr>
@@ -13998,6 +14255,7 @@
           <w:sz w:val="22"/>
           <w:szCs w:val="22"/>
         </w:rPr>
+        <w:lastRenderedPageBreak/>
         <w:t xml:space="preserve">The trend of the blinded Likert scores of imaging, </w:t>
       </w:r>
       <w:r>
@@ -14137,17 +14395,7 @@
           <w:sz w:val="22"/>
           <w:szCs w:val="22"/>
         </w:rPr>
-        <w:t xml:space="preserve"> </w:t>
-      </w:r>
-      <w:r>
-        <w:rPr>
-          <w:rFonts w:asciiTheme="majorHAnsi" w:hAnsiTheme="majorHAnsi" w:cstheme="majorHAnsi"/>
-          <w:bCs/>
-          <w:sz w:val="22"/>
-          <w:szCs w:val="22"/>
-        </w:rPr>
-        <w:lastRenderedPageBreak/>
-        <w:t xml:space="preserve">disease severity, these results hold the most promise as to </w:t>
+        <w:t xml:space="preserve"> disease severity, these results hold the most promise as to </w:t>
       </w:r>
       <w:r>
         <w:rPr>
@@ -14862,7 +15110,17 @@
           <w:sz w:val="22"/>
           <w:szCs w:val="22"/>
         </w:rPr>
-        <w:t xml:space="preserve">months and others after 1 year of treatment. In order to moderate these confounders, </w:t>
+        <w:t xml:space="preserve">months and others after 1 year of treatment. In order </w:t>
+      </w:r>
+      <w:r>
+        <w:rPr>
+          <w:rFonts w:asciiTheme="majorHAnsi" w:hAnsiTheme="majorHAnsi" w:cstheme="majorHAnsi"/>
+          <w:bCs/>
+          <w:sz w:val="22"/>
+          <w:szCs w:val="22"/>
+        </w:rPr>
+        <w:lastRenderedPageBreak/>
+        <w:t xml:space="preserve">to moderate these confounders, </w:t>
       </w:r>
       <w:r>
         <w:rPr>
@@ -15080,7 +15338,6 @@
           <w:sz w:val="22"/>
           <w:szCs w:val="22"/>
         </w:rPr>
-        <w:lastRenderedPageBreak/>
         <w:t>imaging modalities were sometime used</w:t>
       </w:r>
       <w:r>
@@ -16035,6 +16292,7 @@
                 <w:sz w:val="22"/>
                 <w:szCs w:val="22"/>
               </w:rPr>
+              <w:lastRenderedPageBreak/>
               <w:t>FEMALE</w:t>
             </w:r>
           </w:p>
@@ -16703,7 +16961,6 @@
                 <w:sz w:val="22"/>
                 <w:szCs w:val="22"/>
               </w:rPr>
-              <w:lastRenderedPageBreak/>
               <w:t>AFRICAN AMERICAN</w:t>
             </w:r>
           </w:p>

</xml_diff>